<commit_message>
test case for bug1
</commit_message>
<xml_diff>
--- a/ITC515-Debugging/UAT-Replication/TestCase-Bug1.docx
+++ b/ITC515-Debugging/UAT-Replication/TestCase-Bug1.docx
@@ -2,7 +2,11 @@
 <file path=word/document.xml><?xml version="1.0" encoding="utf-8"?>
 <w:document xmlns:wpc="http://schemas.microsoft.com/office/word/2010/wordprocessingCanvas" xmlns:cx="http://schemas.microsoft.com/office/drawing/2014/chartex" xmlns:cx1="http://schemas.microsoft.com/office/drawing/2015/9/8/chartex" xmlns:cx2="http://schemas.microsoft.com/office/drawing/2015/10/21/chartex" xmlns:cx3="http://schemas.microsoft.com/office/drawing/2016/5/9/chartex" xmlns:cx4="http://schemas.microsoft.com/office/drawing/2016/5/10/chartex" xmlns:cx5="http://schemas.microsoft.com/office/drawing/2016/5/11/chartex" xmlns:cx6="http://schemas.microsoft.com/office/drawing/2016/5/12/chartex" xmlns:cx7="http://schemas.microsoft.com/office/drawing/2016/5/13/chartex" xmlns:cx8="http://schemas.microsoft.com/office/drawing/2016/5/14/chartex" xmlns:mc="http://schemas.openxmlformats.org/markup-compatibility/2006" xmlns:aink="http://schemas.microsoft.com/office/drawing/2016/ink" xmlns:am3d="http://schemas.microsoft.com/office/drawing/2017/model3d" xmlns:o="urn:schemas-microsoft-com:office:office" xmlns:r="http://schemas.openxmlformats.org/officeDocument/2006/relationships" xmlns:m="http://schemas.openxmlformats.org/officeDocument/2006/math" xmlns:v="urn:schemas-microsoft-com:vml" xmlns:wp14="http://schemas.microsoft.com/office/word/2010/wordprocessingDrawing" xmlns:wp="http://schemas.openxmlformats.org/drawingml/2006/wordprocessingDrawing" xmlns:w10="urn:schemas-microsoft-com:office:word" xmlns:w="http://schemas.openxmlformats.org/wordprocessingml/2006/main" xmlns:w14="http://schemas.microsoft.com/office/word/2010/wordml" xmlns:w15="http://schemas.microsoft.com/office/word/2012/wordml" xmlns:w16cid="http://schemas.microsoft.com/office/word/2016/wordml/cid" xmlns:w16se="http://schemas.microsoft.com/office/word/2015/wordml/symex" xmlns:wpg="http://schemas.microsoft.com/office/word/2010/wordprocessingGroup" xmlns:wpi="http://schemas.microsoft.com/office/word/2010/wordprocessingInk" xmlns:wne="http://schemas.microsoft.com/office/word/2006/wordml" xmlns:wps="http://schemas.microsoft.com/office/word/2010/wordprocessingShape" mc:Ignorable="w14 w15 w16se w16cid wp14">
   <w:body>
-    <w:p/>
+    <w:p>
+      <w:r>
+        <w:t xml:space="preserve">   </w:t>
+      </w:r>
+    </w:p>
     <w:bookmarkStart w:id="0" w:name="_Toc43786487" w:displacedByCustomXml="next"/>
     <w:sdt>
       <w:sdtPr>
@@ -22,7 +26,7 @@
             <mc:AlternateContent>
               <mc:Choice Requires="wps">
                 <w:drawing>
-                  <wp:anchor distT="0" distB="0" distL="114300" distR="114300" simplePos="0" relativeHeight="251664384" behindDoc="0" locked="0" layoutInCell="1" allowOverlap="1" wp14:anchorId="5E2AF9C2" wp14:editId="31BC70FA">
+                  <wp:anchor distT="0" distB="0" distL="114300" distR="114300" simplePos="0" relativeHeight="251664384" behindDoc="0" locked="0" layoutInCell="1" allowOverlap="1" wp14:anchorId="5E2AF9C2" wp14:editId="0CDEC81D">
                     <wp:simplePos x="0" y="0"/>
                     <mc:AlternateContent>
                       <mc:Choice Requires="wp14">
@@ -179,391 +183,7 @@
             <mc:AlternateContent>
               <mc:Choice Requires="wps">
                 <w:drawing>
-                  <wp:anchor distT="0" distB="0" distL="114300" distR="114300" simplePos="0" relativeHeight="251663360" behindDoc="1" locked="0" layoutInCell="1" allowOverlap="1" wp14:anchorId="2546F712" wp14:editId="2E81359F">
-                    <wp:simplePos x="0" y="0"/>
-                    <wp:positionH relativeFrom="page">
-                      <wp:align>center</wp:align>
-                    </wp:positionH>
-                    <wp:positionV relativeFrom="page">
-                      <wp:align>center</wp:align>
-                    </wp:positionV>
-                    <wp:extent cx="7383780" cy="9555480"/>
-                    <wp:effectExtent l="0" t="0" r="7620" b="7620"/>
-                    <wp:wrapNone/>
-                    <wp:docPr id="466" name="Rectangle 466"/>
-                    <wp:cNvGraphicFramePr>
-                      <a:graphicFrameLocks xmlns:a="http://schemas.openxmlformats.org/drawingml/2006/main"/>
-                    </wp:cNvGraphicFramePr>
-                    <a:graphic xmlns:a="http://schemas.openxmlformats.org/drawingml/2006/main">
-                      <a:graphicData uri="http://schemas.microsoft.com/office/word/2010/wordprocessingShape">
-                        <wps:wsp>
-                          <wps:cNvSpPr>
-                            <a:spLocks/>
-                          </wps:cNvSpPr>
-                          <wps:spPr>
-                            <a:xfrm>
-                              <a:off x="0" y="0"/>
-                              <a:ext cx="7383780" cy="9555480"/>
-                            </a:xfrm>
-                            <a:prstGeom prst="rect">
-                              <a:avLst/>
-                            </a:prstGeom>
-                            <a:gradFill>
-                              <a:gsLst>
-                                <a:gs pos="0">
-                                  <a:schemeClr val="accent1">
-                                    <a:lumMod val="20000"/>
-                                    <a:lumOff val="80000"/>
-                                  </a:schemeClr>
-                                </a:gs>
-                                <a:gs pos="100000">
-                                  <a:schemeClr val="accent1">
-                                    <a:lumMod val="60000"/>
-                                    <a:lumOff val="40000"/>
-                                  </a:schemeClr>
-                                </a:gs>
-                              </a:gsLst>
-                            </a:gradFill>
-                            <a:ln>
-                              <a:noFill/>
-                            </a:ln>
-                          </wps:spPr>
-                          <wps:style>
-                            <a:lnRef idx="2">
-                              <a:schemeClr val="accent1">
-                                <a:shade val="50000"/>
-                              </a:schemeClr>
-                            </a:lnRef>
-                            <a:fillRef idx="1003">
-                              <a:schemeClr val="lt2"/>
-                            </a:fillRef>
-                            <a:effectRef idx="0">
-                              <a:schemeClr val="accent1"/>
-                            </a:effectRef>
-                            <a:fontRef idx="minor">
-                              <a:schemeClr val="lt1"/>
-                            </a:fontRef>
-                          </wps:style>
-                          <wps:txbx>
-                            <w:txbxContent>
-                              <w:p/>
-                            </w:txbxContent>
-                          </wps:txbx>
-                          <wps:bodyPr rot="0" spcFirstLastPara="0" vertOverflow="overflow" horzOverflow="overflow" vert="horz" wrap="square" lIns="274320" tIns="45720" rIns="274320" bIns="45720" numCol="1" spcCol="0" rtlCol="0" fromWordArt="0" anchor="ctr" anchorCtr="0" forceAA="0" compatLnSpc="1">
-                            <a:prstTxWarp prst="textNoShape">
-                              <a:avLst/>
-                            </a:prstTxWarp>
-                            <a:noAutofit/>
-                          </wps:bodyPr>
-                        </wps:wsp>
-                      </a:graphicData>
-                    </a:graphic>
-                    <wp14:sizeRelH relativeFrom="page">
-                      <wp14:pctWidth>95000</wp14:pctWidth>
-                    </wp14:sizeRelH>
-                    <wp14:sizeRelV relativeFrom="page">
-                      <wp14:pctHeight>95000</wp14:pctHeight>
-                    </wp14:sizeRelV>
-                  </wp:anchor>
-                </w:drawing>
-              </mc:Choice>
-              <mc:Fallback>
-                <w:pict>
-                  <v:rect w14:anchorId="2546F712" id="Rectangle 466" o:spid="_x0000_s1027" style="position:absolute;margin-left:0;margin-top:0;width:581.4pt;height:752.4pt;z-index:-251653120;visibility:visible;mso-wrap-style:square;mso-width-percent:950;mso-height-percent:950;mso-wrap-distance-left:9pt;mso-wrap-distance-top:0;mso-wrap-distance-right:9pt;mso-wrap-distance-bottom:0;mso-position-horizontal:center;mso-position-horizontal-relative:page;mso-position-vertical:center;mso-position-vertical-relative:page;mso-width-percent:950;mso-height-percent:950;mso-width-relative:page;mso-height-relative:page;v-text-anchor:middle" o:gfxdata="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" fillcolor="#d9e2f3 [660]" stroked="f" strokeweight="1pt">
-                    <v:fill color2="#8eaadb [1940]" rotate="t" focus="100%" type="gradient">
-                      <o:fill v:ext="view" type="gradientUnscaled"/>
-                    </v:fill>
-                    <v:textbox inset="21.6pt,,21.6pt">
-                      <w:txbxContent>
-                        <w:p/>
-                      </w:txbxContent>
-                    </v:textbox>
-                    <w10:wrap anchorx="page" anchory="page"/>
-                  </v:rect>
-                </w:pict>
-              </mc:Fallback>
-            </mc:AlternateContent>
-          </w:r>
-          <w:r>
-            <w:rPr>
-              <w:noProof/>
-            </w:rPr>
-            <mc:AlternateContent>
-              <mc:Choice Requires="wps">
-                <w:drawing>
-                  <wp:anchor distT="0" distB="0" distL="114300" distR="114300" simplePos="0" relativeHeight="251660288" behindDoc="0" locked="0" layoutInCell="1" allowOverlap="1" wp14:anchorId="2DF2E490" wp14:editId="5A372CF2">
-                    <wp:simplePos x="0" y="0"/>
-                    <mc:AlternateContent>
-                      <mc:Choice Requires="wp14">
-                        <wp:positionH relativeFrom="page">
-                          <wp14:pctPosHOffset>45500</wp14:pctPosHOffset>
-                        </wp:positionH>
-                      </mc:Choice>
-                      <mc:Fallback>
-                        <wp:positionH relativeFrom="page">
-                          <wp:posOffset>3439795</wp:posOffset>
-                        </wp:positionH>
-                      </mc:Fallback>
-                    </mc:AlternateContent>
-                    <mc:AlternateContent>
-                      <mc:Choice Requires="wp14">
-                        <wp:positionV relativeFrom="page">
-                          <wp14:pctPosVOffset>2500</wp14:pctPosVOffset>
-                        </wp:positionV>
-                      </mc:Choice>
-                      <mc:Fallback>
-                        <wp:positionV relativeFrom="page">
-                          <wp:posOffset>266700</wp:posOffset>
-                        </wp:positionV>
-                      </mc:Fallback>
-                    </mc:AlternateContent>
-                    <wp:extent cx="2875915" cy="3017520"/>
-                    <wp:effectExtent l="0" t="0" r="0" b="0"/>
-                    <wp:wrapNone/>
-                    <wp:docPr id="467" name="Rectangle 467"/>
-                    <wp:cNvGraphicFramePr/>
-                    <a:graphic xmlns:a="http://schemas.openxmlformats.org/drawingml/2006/main">
-                      <a:graphicData uri="http://schemas.microsoft.com/office/word/2010/wordprocessingShape">
-                        <wps:wsp>
-                          <wps:cNvSpPr/>
-                          <wps:spPr>
-                            <a:xfrm>
-                              <a:off x="0" y="0"/>
-                              <a:ext cx="2875915" cy="3017520"/>
-                            </a:xfrm>
-                            <a:prstGeom prst="rect">
-                              <a:avLst/>
-                            </a:prstGeom>
-                            <a:solidFill>
-                              <a:schemeClr val="tx2"/>
-                            </a:solidFill>
-                            <a:ln>
-                              <a:noFill/>
-                            </a:ln>
-                          </wps:spPr>
-                          <wps:style>
-                            <a:lnRef idx="2">
-                              <a:schemeClr val="accent1">
-                                <a:shade val="50000"/>
-                              </a:schemeClr>
-                            </a:lnRef>
-                            <a:fillRef idx="1">
-                              <a:schemeClr val="accent1"/>
-                            </a:fillRef>
-                            <a:effectRef idx="0">
-                              <a:schemeClr val="accent1"/>
-                            </a:effectRef>
-                            <a:fontRef idx="minor">
-                              <a:schemeClr val="lt1"/>
-                            </a:fontRef>
-                          </wps:style>
-                          <wps:txbx>
-                            <w:txbxContent>
-                              <w:p>
-                                <w:pPr>
-                                  <w:spacing w:before="240"/>
-                                  <w:jc w:val="center"/>
-                                  <w:rPr>
-                                    <w:color w:val="FFFFFF" w:themeColor="background1"/>
-                                  </w:rPr>
-                                </w:pPr>
-                                <w:sdt>
-                                  <w:sdtPr>
-                                    <w:rPr>
-                                      <w:color w:val="FFFFFF" w:themeColor="background1"/>
-                                    </w:rPr>
-                                    <w:alias w:val="Abstract"/>
-                                    <w:id w:val="8276291"/>
-                                    <w:showingPlcHdr/>
-                                    <w:dataBinding w:prefixMappings="xmlns:ns0='http://schemas.microsoft.com/office/2006/coverPageProps'" w:xpath="/ns0:CoverPageProperties[1]/ns0:Abstract[1]" w:storeItemID="{55AF091B-3C7A-41E3-B477-F2FDAA23CFDA}"/>
-                                    <w:text/>
-                                  </w:sdtPr>
-                                  <w:sdtEndPr/>
-                                  <w:sdtContent>
-                                    <w:r>
-                                      <w:rPr>
-                                        <w:color w:val="FFFFFF" w:themeColor="background1"/>
-                                      </w:rPr>
-                                      <w:t xml:space="preserve">     </w:t>
-                                    </w:r>
-                                  </w:sdtContent>
-                                </w:sdt>
-                              </w:p>
-                            </w:txbxContent>
-                          </wps:txbx>
-                          <wps:bodyPr rot="0" spcFirstLastPara="0" vertOverflow="overflow" horzOverflow="overflow" vert="horz" wrap="square" lIns="182880" tIns="182880" rIns="182880" bIns="365760" numCol="1" spcCol="0" rtlCol="0" fromWordArt="0" anchor="b" anchorCtr="0" forceAA="0" compatLnSpc="1">
-                            <a:prstTxWarp prst="textNoShape">
-                              <a:avLst/>
-                            </a:prstTxWarp>
-                            <a:noAutofit/>
-                          </wps:bodyPr>
-                        </wps:wsp>
-                      </a:graphicData>
-                    </a:graphic>
-                    <wp14:sizeRelH relativeFrom="page">
-                      <wp14:pctWidth>37000</wp14:pctWidth>
-                    </wp14:sizeRelH>
-                    <wp14:sizeRelV relativeFrom="page">
-                      <wp14:pctHeight>30000</wp14:pctHeight>
-                    </wp14:sizeRelV>
-                  </wp:anchor>
-                </w:drawing>
-              </mc:Choice>
-              <mc:Fallback>
-                <w:pict>
-                  <v:rect w14:anchorId="2DF2E490" id="Rectangle 467" o:spid="_x0000_s1028" style="position:absolute;margin-left:0;margin-top:0;width:226.45pt;height:237.6pt;z-index:251660288;visibility:visible;mso-wrap-style:square;mso-width-percent:370;mso-height-percent:300;mso-left-percent:455;mso-top-percent:25;mso-wrap-distance-left:9pt;mso-wrap-distance-top:0;mso-wrap-distance-right:9pt;mso-wrap-distance-bottom:0;mso-position-horizontal-relative:page;mso-position-vertical-relative:page;mso-width-percent:370;mso-height-percent:300;mso-left-percent:455;mso-top-percent:25;mso-width-relative:page;mso-height-relative:page;v-text-anchor:bottom" o:gfxdata="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" fillcolor="#44546a [3215]" stroked="f" strokeweight="1pt">
-                    <v:textbox inset="14.4pt,14.4pt,14.4pt,28.8pt">
-                      <w:txbxContent>
-                        <w:p>
-                          <w:pPr>
-                            <w:spacing w:before="240"/>
-                            <w:jc w:val="center"/>
-                            <w:rPr>
-                              <w:color w:val="FFFFFF" w:themeColor="background1"/>
-                            </w:rPr>
-                          </w:pPr>
-                          <w:sdt>
-                            <w:sdtPr>
-                              <w:rPr>
-                                <w:color w:val="FFFFFF" w:themeColor="background1"/>
-                              </w:rPr>
-                              <w:alias w:val="Abstract"/>
-                              <w:id w:val="8276291"/>
-                              <w:showingPlcHdr/>
-                              <w:dataBinding w:prefixMappings="xmlns:ns0='http://schemas.microsoft.com/office/2006/coverPageProps'" w:xpath="/ns0:CoverPageProperties[1]/ns0:Abstract[1]" w:storeItemID="{55AF091B-3C7A-41E3-B477-F2FDAA23CFDA}"/>
-                              <w:text/>
-                            </w:sdtPr>
-                            <w:sdtEndPr/>
-                            <w:sdtContent>
-                              <w:r>
-                                <w:rPr>
-                                  <w:color w:val="FFFFFF" w:themeColor="background1"/>
-                                </w:rPr>
-                                <w:t xml:space="preserve">     </w:t>
-                              </w:r>
-                            </w:sdtContent>
-                          </w:sdt>
-                        </w:p>
-                      </w:txbxContent>
-                    </v:textbox>
-                    <w10:wrap anchorx="page" anchory="page"/>
-                  </v:rect>
-                </w:pict>
-              </mc:Fallback>
-            </mc:AlternateContent>
-          </w:r>
-          <w:r>
-            <w:rPr>
-              <w:noProof/>
-            </w:rPr>
-            <mc:AlternateContent>
-              <mc:Choice Requires="wps">
-                <w:drawing>
-                  <wp:anchor distT="0" distB="0" distL="114300" distR="114300" simplePos="0" relativeHeight="251659264" behindDoc="0" locked="0" layoutInCell="1" allowOverlap="1" wp14:anchorId="11C42871" wp14:editId="2D503970">
-                    <wp:simplePos x="0" y="0"/>
-                    <mc:AlternateContent>
-                      <mc:Choice Requires="wp14">
-                        <wp:positionH relativeFrom="page">
-                          <wp14:pctPosHOffset>44000</wp14:pctPosHOffset>
-                        </wp:positionH>
-                      </mc:Choice>
-                      <mc:Fallback>
-                        <wp:positionH relativeFrom="page">
-                          <wp:posOffset>3326130</wp:posOffset>
-                        </wp:positionH>
-                      </mc:Fallback>
-                    </mc:AlternateContent>
-                    <mc:AlternateContent>
-                      <mc:Choice Requires="wp14">
-                        <wp:positionV relativeFrom="page">
-                          <wp14:pctPosVOffset>2500</wp14:pctPosVOffset>
-                        </wp:positionV>
-                      </mc:Choice>
-                      <mc:Fallback>
-                        <wp:positionV relativeFrom="page">
-                          <wp:posOffset>266700</wp:posOffset>
-                        </wp:positionV>
-                      </mc:Fallback>
-                    </mc:AlternateContent>
-                    <wp:extent cx="3108960" cy="7040880"/>
-                    <wp:effectExtent l="0" t="0" r="0" b="0"/>
-                    <wp:wrapNone/>
-                    <wp:docPr id="468" name="Rectangle 468"/>
-                    <wp:cNvGraphicFramePr/>
-                    <a:graphic xmlns:a="http://schemas.openxmlformats.org/drawingml/2006/main">
-                      <a:graphicData uri="http://schemas.microsoft.com/office/word/2010/wordprocessingShape">
-                        <wps:wsp>
-                          <wps:cNvSpPr/>
-                          <wps:spPr>
-                            <a:xfrm>
-                              <a:off x="0" y="0"/>
-                              <a:ext cx="3108960" cy="7040880"/>
-                            </a:xfrm>
-                            <a:prstGeom prst="rect">
-                              <a:avLst/>
-                            </a:prstGeom>
-                            <a:solidFill>
-                              <a:schemeClr val="bg1"/>
-                            </a:solidFill>
-                            <a:ln w="15875">
-                              <a:solidFill>
-                                <a:schemeClr val="bg2">
-                                  <a:lumMod val="50000"/>
-                                </a:schemeClr>
-                              </a:solidFill>
-                            </a:ln>
-                          </wps:spPr>
-                          <wps:style>
-                            <a:lnRef idx="2">
-                              <a:schemeClr val="accent1">
-                                <a:shade val="50000"/>
-                              </a:schemeClr>
-                            </a:lnRef>
-                            <a:fillRef idx="1">
-                              <a:schemeClr val="accent1"/>
-                            </a:fillRef>
-                            <a:effectRef idx="0">
-                              <a:schemeClr val="accent1"/>
-                            </a:effectRef>
-                            <a:fontRef idx="minor">
-                              <a:schemeClr val="lt1"/>
-                            </a:fontRef>
-                          </wps:style>
-                          <wps:bodyPr rot="0" spcFirstLastPara="0" vertOverflow="overflow" horzOverflow="overflow" vert="horz" wrap="square" lIns="91440" tIns="45720" rIns="91440" bIns="45720" numCol="1" spcCol="0" rtlCol="0" fromWordArt="0" anchor="ctr" anchorCtr="0" forceAA="0" compatLnSpc="1">
-                            <a:prstTxWarp prst="textNoShape">
-                              <a:avLst/>
-                            </a:prstTxWarp>
-                            <a:noAutofit/>
-                          </wps:bodyPr>
-                        </wps:wsp>
-                      </a:graphicData>
-                    </a:graphic>
-                    <wp14:sizeRelH relativeFrom="page">
-                      <wp14:pctWidth>40000</wp14:pctWidth>
-                    </wp14:sizeRelH>
-                    <wp14:sizeRelV relativeFrom="page">
-                      <wp14:pctHeight>70000</wp14:pctHeight>
-                    </wp14:sizeRelV>
-                  </wp:anchor>
-                </w:drawing>
-              </mc:Choice>
-              <mc:Fallback>
-                <w:pict>
-                  <v:rect w14:anchorId="0524615D" id="Rectangle 468" o:spid="_x0000_s1026" style="position:absolute;margin-left:0;margin-top:0;width:244.8pt;height:554.4pt;z-index:251659264;visibility:visible;mso-wrap-style:square;mso-width-percent:400;mso-height-percent:700;mso-left-percent:440;mso-top-percent:25;mso-wrap-distance-left:9pt;mso-wrap-distance-top:0;mso-wrap-distance-right:9pt;mso-wrap-distance-bottom:0;mso-position-horizontal-relative:page;mso-position-vertical-relative:page;mso-width-percent:400;mso-height-percent:700;mso-left-percent:440;mso-top-percent:25;mso-width-relative:page;mso-height-relative:page;v-text-anchor:middle" o:gfxdata="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" fillcolor="white [3212]" strokecolor="#747070 [1614]" strokeweight="1.25pt">
-                    <w10:wrap anchorx="page" anchory="page"/>
-                  </v:rect>
-                </w:pict>
-              </mc:Fallback>
-            </mc:AlternateContent>
-          </w:r>
-          <w:r>
-            <w:rPr>
-              <w:noProof/>
-            </w:rPr>
-            <mc:AlternateContent>
-              <mc:Choice Requires="wps">
-                <w:drawing>
-                  <wp:anchor distT="0" distB="0" distL="114300" distR="114300" simplePos="0" relativeHeight="251662336" behindDoc="0" locked="0" layoutInCell="1" allowOverlap="1" wp14:anchorId="79B854FA" wp14:editId="2FA0EC1D">
+                  <wp:anchor distT="0" distB="0" distL="114300" distR="114300" simplePos="0" relativeHeight="251662336" behindDoc="0" locked="0" layoutInCell="1" allowOverlap="1" wp14:anchorId="79B854FA" wp14:editId="34CD5F74">
                     <wp:simplePos x="0" y="0"/>
                     <mc:AlternateContent>
                       <mc:Choice Requires="wp14">
@@ -646,265 +266,256 @@
               </mc:Choice>
               <mc:Fallback>
                 <w:pict>
-                  <v:rect w14:anchorId="1238073C" id="Rectangle 469" o:spid="_x0000_s1026" style="position:absolute;margin-left:0;margin-top:0;width:226.45pt;height:9.35pt;z-index:251662336;visibility:visible;mso-wrap-style:square;mso-width-percent:370;mso-height-percent:0;mso-left-percent:455;mso-top-percent:690;mso-wrap-distance-left:9pt;mso-wrap-distance-top:0;mso-wrap-distance-right:9pt;mso-wrap-distance-bottom:0;mso-position-horizontal-relative:page;mso-position-vertical-relative:page;mso-width-percent:370;mso-height-percent:0;mso-left-percent:455;mso-top-percent:690;mso-width-relative:page;mso-height-relative:margin;v-text-anchor:middle" o:gfxdata="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" fillcolor="#4472c4 [3204]" stroked="f" strokeweight="1pt">
+                  <v:rect w14:anchorId="2432A03D" id="Rectangle 469" o:spid="_x0000_s1026" style="position:absolute;margin-left:0;margin-top:0;width:226.45pt;height:9.35pt;z-index:251662336;visibility:visible;mso-wrap-style:square;mso-width-percent:370;mso-height-percent:0;mso-left-percent:455;mso-top-percent:690;mso-wrap-distance-left:9pt;mso-wrap-distance-top:0;mso-wrap-distance-right:9pt;mso-wrap-distance-bottom:0;mso-position-horizontal-relative:page;mso-position-vertical-relative:page;mso-width-percent:370;mso-height-percent:0;mso-left-percent:455;mso-top-percent:690;mso-width-relative:page;mso-height-relative:margin;v-text-anchor:middle" o:gfxdata="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" fillcolor="#4472c4 [3204]" stroked="f" strokeweight="1pt">
                     <w10:wrap anchorx="page" anchory="page"/>
                   </v:rect>
                 </w:pict>
               </mc:Fallback>
             </mc:AlternateContent>
           </w:r>
+        </w:p>
+        <w:p>
+          <w:pPr>
+            <w:spacing w:after="240" w:line="240" w:lineRule="auto"/>
+            <w:jc w:val="center"/>
+            <w:rPr>
+              <w:rFonts w:ascii="Times New Roman" w:eastAsia="Times New Roman" w:hAnsi="Times New Roman"/>
+              <w:b/>
+              <w:sz w:val="24"/>
+              <w:szCs w:val="24"/>
+            </w:rPr>
+          </w:pPr>
           <w:r>
             <w:rPr>
-              <w:noProof/>
+              <w:rFonts w:ascii="Times New Roman" w:eastAsia="Times New Roman" w:hAnsi="Times New Roman"/>
+              <w:b/>
+              <w:sz w:val="24"/>
+              <w:szCs w:val="24"/>
             </w:rPr>
-            <mc:AlternateContent>
-              <mc:Choice Requires="wps">
-                <w:drawing>
-                  <wp:anchor distT="0" distB="0" distL="114300" distR="114300" simplePos="0" relativeHeight="251661312" behindDoc="0" locked="0" layoutInCell="1" allowOverlap="1" wp14:anchorId="4B8EE096" wp14:editId="434AC258">
-                    <wp:simplePos x="0" y="0"/>
-                    <mc:AlternateContent>
-                      <mc:Choice Requires="wp14">
-                        <wp:positionH relativeFrom="page">
-                          <wp14:pctPosHOffset>45500</wp14:pctPosHOffset>
-                        </wp:positionH>
-                      </mc:Choice>
-                      <mc:Fallback>
-                        <wp:positionH relativeFrom="page">
-                          <wp:posOffset>3439795</wp:posOffset>
-                        </wp:positionH>
-                      </mc:Fallback>
-                    </mc:AlternateContent>
-                    <mc:AlternateContent>
-                      <mc:Choice Requires="wp14">
-                        <wp:positionV relativeFrom="page">
-                          <wp14:pctPosVOffset>35000</wp14:pctPosVOffset>
-                        </wp:positionV>
-                      </mc:Choice>
-                      <mc:Fallback>
-                        <wp:positionV relativeFrom="page">
-                          <wp:posOffset>3742055</wp:posOffset>
-                        </wp:positionV>
-                      </mc:Fallback>
-                    </mc:AlternateContent>
-                    <wp:extent cx="2797810" cy="2475230"/>
-                    <wp:effectExtent l="0" t="0" r="0" b="0"/>
-                    <wp:wrapSquare wrapText="bothSides"/>
-                    <wp:docPr id="470" name="Text Box 470"/>
-                    <wp:cNvGraphicFramePr/>
-                    <a:graphic xmlns:a="http://schemas.openxmlformats.org/drawingml/2006/main">
-                      <a:graphicData uri="http://schemas.microsoft.com/office/word/2010/wordprocessingShape">
-                        <wps:wsp>
-                          <wps:cNvSpPr txBox="1"/>
-                          <wps:spPr>
-                            <a:xfrm>
-                              <a:off x="0" y="0"/>
-                              <a:ext cx="2797810" cy="2475230"/>
-                            </a:xfrm>
-                            <a:prstGeom prst="rect">
-                              <a:avLst/>
-                            </a:prstGeom>
-                            <a:noFill/>
-                            <a:ln w="6350">
-                              <a:noFill/>
-                            </a:ln>
-                            <a:effectLst/>
-                          </wps:spPr>
-                          <wps:txbx>
-                            <w:txbxContent>
-                              <w:sdt>
-                                <w:sdtPr>
-                                  <w:rPr>
-                                    <w:rFonts w:asciiTheme="majorHAnsi" w:eastAsiaTheme="majorEastAsia" w:hAnsiTheme="majorHAnsi" w:cstheme="majorBidi"/>
-                                    <w:noProof/>
-                                    <w:color w:val="4472C4" w:themeColor="accent1"/>
-                                    <w:sz w:val="72"/>
-                                    <w:szCs w:val="72"/>
-                                  </w:rPr>
-                                  <w:alias w:val="Title"/>
-                                  <w:id w:val="-958338334"/>
-                                  <w:showingPlcHdr/>
-                                  <w:dataBinding w:prefixMappings="xmlns:ns0='http://schemas.openxmlformats.org/package/2006/metadata/core-properties' xmlns:ns1='http://purl.org/dc/elements/1.1/'" w:xpath="/ns0:coreProperties[1]/ns1:title[1]" w:storeItemID="{6C3C8BC8-F283-45AE-878A-BAB7291924A1}"/>
-                                  <w:text/>
-                                </w:sdtPr>
-                                <w:sdtEndPr/>
-                                <w:sdtContent>
-                                  <w:p>
-                                    <w:pPr>
-                                      <w:spacing w:line="240" w:lineRule="auto"/>
-                                      <w:rPr>
-                                        <w:rFonts w:asciiTheme="majorHAnsi" w:eastAsiaTheme="majorEastAsia" w:hAnsiTheme="majorHAnsi" w:cstheme="majorBidi"/>
-                                        <w:noProof/>
-                                        <w:color w:val="4472C4" w:themeColor="accent1"/>
-                                        <w:sz w:val="72"/>
-                                        <w:szCs w:val="144"/>
-                                      </w:rPr>
-                                    </w:pPr>
-                                    <w:r>
-                                      <w:rPr>
-                                        <w:rFonts w:asciiTheme="majorHAnsi" w:eastAsiaTheme="majorEastAsia" w:hAnsiTheme="majorHAnsi" w:cstheme="majorBidi"/>
-                                        <w:noProof/>
-                                        <w:color w:val="4472C4" w:themeColor="accent1"/>
-                                        <w:sz w:val="72"/>
-                                        <w:szCs w:val="72"/>
-                                      </w:rPr>
-                                      <w:t>[Document title]</w:t>
-                                    </w:r>
-                                  </w:p>
-                                </w:sdtContent>
-                              </w:sdt>
-                              <w:sdt>
-                                <w:sdtPr>
-                                  <w:rPr>
-                                    <w:rFonts w:asciiTheme="majorHAnsi" w:eastAsiaTheme="majorEastAsia" w:hAnsiTheme="majorHAnsi" w:cstheme="majorBidi"/>
-                                    <w:noProof/>
-                                    <w:color w:val="44546A" w:themeColor="text2"/>
-                                    <w:sz w:val="32"/>
-                                    <w:szCs w:val="32"/>
-                                  </w:rPr>
-                                  <w:alias w:val="Subtitle"/>
-                                  <w:id w:val="15524255"/>
-                                  <w:showingPlcHdr/>
-                                  <w:dataBinding w:prefixMappings="xmlns:ns0='http://schemas.openxmlformats.org/package/2006/metadata/core-properties' xmlns:ns1='http://purl.org/dc/elements/1.1/'" w:xpath="/ns0:coreProperties[1]/ns1:subject[1]" w:storeItemID="{6C3C8BC8-F283-45AE-878A-BAB7291924A1}"/>
-                                  <w:text/>
-                                </w:sdtPr>
-                                <w:sdtEndPr/>
-                                <w:sdtContent>
-                                  <w:p>
-                                    <w:pPr>
-                                      <w:rPr>
-                                        <w:rFonts w:asciiTheme="majorHAnsi" w:eastAsiaTheme="majorEastAsia" w:hAnsiTheme="majorHAnsi" w:cstheme="majorBidi"/>
-                                        <w:noProof/>
-                                        <w:color w:val="44546A" w:themeColor="text2"/>
-                                        <w:sz w:val="32"/>
-                                        <w:szCs w:val="40"/>
-                                      </w:rPr>
-                                    </w:pPr>
-                                    <w:r>
-                                      <w:rPr>
-                                        <w:rFonts w:asciiTheme="majorHAnsi" w:eastAsiaTheme="majorEastAsia" w:hAnsiTheme="majorHAnsi" w:cstheme="majorBidi"/>
-                                        <w:noProof/>
-                                        <w:color w:val="44546A" w:themeColor="text2"/>
-                                        <w:sz w:val="32"/>
-                                        <w:szCs w:val="32"/>
-                                      </w:rPr>
-                                      <w:t>[Document subtitle]</w:t>
-                                    </w:r>
-                                  </w:p>
-                                </w:sdtContent>
-                              </w:sdt>
-                            </w:txbxContent>
-                          </wps:txbx>
-                          <wps:bodyPr rot="0" spcFirstLastPara="0" vertOverflow="overflow" horzOverflow="overflow" vert="horz" wrap="square" lIns="91440" tIns="45720" rIns="91440" bIns="45720" numCol="1" spcCol="0" rtlCol="0" fromWordArt="0" anchor="t" anchorCtr="0" forceAA="0" compatLnSpc="1">
-                            <a:prstTxWarp prst="textNoShape">
-                              <a:avLst/>
-                            </a:prstTxWarp>
-                            <a:spAutoFit/>
-                          </wps:bodyPr>
-                        </wps:wsp>
-                      </a:graphicData>
-                    </a:graphic>
-                    <wp14:sizeRelH relativeFrom="page">
-                      <wp14:pctWidth>36000</wp14:pctWidth>
-                    </wp14:sizeRelH>
-                    <wp14:sizeRelV relativeFrom="page">
-                      <wp14:pctHeight>28000</wp14:pctHeight>
-                    </wp14:sizeRelV>
-                  </wp:anchor>
-                </w:drawing>
-              </mc:Choice>
-              <mc:Fallback>
-                <w:pict>
-                  <v:shape w14:anchorId="4B8EE096" id="Text Box 470" o:spid="_x0000_s1029" type="#_x0000_t202" style="position:absolute;margin-left:0;margin-top:0;width:220.3pt;height:194.9pt;z-index:251661312;visibility:visible;mso-wrap-style:square;mso-width-percent:360;mso-height-percent:280;mso-left-percent:455;mso-top-percent:350;mso-wrap-distance-left:9pt;mso-wrap-distance-top:0;mso-wrap-distance-right:9pt;mso-wrap-distance-bottom:0;mso-position-horizontal-relative:page;mso-position-vertical-relative:page;mso-width-percent:360;mso-height-percent:280;mso-left-percent:455;mso-top-percent:350;mso-width-relative:page;mso-height-relative:page;v-text-anchor:top" o:gfxdata="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" filled="f" stroked="f" strokeweight=".5pt">
-                    <v:textbox style="mso-fit-shape-to-text:t">
-                      <w:txbxContent>
-                        <w:sdt>
-                          <w:sdtPr>
-                            <w:rPr>
-                              <w:rFonts w:asciiTheme="majorHAnsi" w:eastAsiaTheme="majorEastAsia" w:hAnsiTheme="majorHAnsi" w:cstheme="majorBidi"/>
-                              <w:noProof/>
-                              <w:color w:val="4472C4" w:themeColor="accent1"/>
-                              <w:sz w:val="72"/>
-                              <w:szCs w:val="72"/>
-                            </w:rPr>
-                            <w:alias w:val="Title"/>
-                            <w:id w:val="-958338334"/>
-                            <w:showingPlcHdr/>
-                            <w:dataBinding w:prefixMappings="xmlns:ns0='http://schemas.openxmlformats.org/package/2006/metadata/core-properties' xmlns:ns1='http://purl.org/dc/elements/1.1/'" w:xpath="/ns0:coreProperties[1]/ns1:title[1]" w:storeItemID="{6C3C8BC8-F283-45AE-878A-BAB7291924A1}"/>
-                            <w:text/>
-                          </w:sdtPr>
-                          <w:sdtEndPr/>
-                          <w:sdtContent>
-                            <w:p>
-                              <w:pPr>
-                                <w:spacing w:line="240" w:lineRule="auto"/>
-                                <w:rPr>
-                                  <w:rFonts w:asciiTheme="majorHAnsi" w:eastAsiaTheme="majorEastAsia" w:hAnsiTheme="majorHAnsi" w:cstheme="majorBidi"/>
-                                  <w:noProof/>
-                                  <w:color w:val="4472C4" w:themeColor="accent1"/>
-                                  <w:sz w:val="72"/>
-                                  <w:szCs w:val="144"/>
-                                </w:rPr>
-                              </w:pPr>
-                              <w:r>
-                                <w:rPr>
-                                  <w:rFonts w:asciiTheme="majorHAnsi" w:eastAsiaTheme="majorEastAsia" w:hAnsiTheme="majorHAnsi" w:cstheme="majorBidi"/>
-                                  <w:noProof/>
-                                  <w:color w:val="4472C4" w:themeColor="accent1"/>
-                                  <w:sz w:val="72"/>
-                                  <w:szCs w:val="72"/>
-                                </w:rPr>
-                                <w:t>[Document title]</w:t>
-                              </w:r>
-                            </w:p>
-                          </w:sdtContent>
-                        </w:sdt>
-                        <w:sdt>
-                          <w:sdtPr>
-                            <w:rPr>
-                              <w:rFonts w:asciiTheme="majorHAnsi" w:eastAsiaTheme="majorEastAsia" w:hAnsiTheme="majorHAnsi" w:cstheme="majorBidi"/>
-                              <w:noProof/>
-                              <w:color w:val="44546A" w:themeColor="text2"/>
-                              <w:sz w:val="32"/>
-                              <w:szCs w:val="32"/>
-                            </w:rPr>
-                            <w:alias w:val="Subtitle"/>
-                            <w:id w:val="15524255"/>
-                            <w:showingPlcHdr/>
-                            <w:dataBinding w:prefixMappings="xmlns:ns0='http://schemas.openxmlformats.org/package/2006/metadata/core-properties' xmlns:ns1='http://purl.org/dc/elements/1.1/'" w:xpath="/ns0:coreProperties[1]/ns1:subject[1]" w:storeItemID="{6C3C8BC8-F283-45AE-878A-BAB7291924A1}"/>
-                            <w:text/>
-                          </w:sdtPr>
-                          <w:sdtEndPr/>
-                          <w:sdtContent>
-                            <w:p>
-                              <w:pPr>
-                                <w:rPr>
-                                  <w:rFonts w:asciiTheme="majorHAnsi" w:eastAsiaTheme="majorEastAsia" w:hAnsiTheme="majorHAnsi" w:cstheme="majorBidi"/>
-                                  <w:noProof/>
-                                  <w:color w:val="44546A" w:themeColor="text2"/>
-                                  <w:sz w:val="32"/>
-                                  <w:szCs w:val="40"/>
-                                </w:rPr>
-                              </w:pPr>
-                              <w:r>
-                                <w:rPr>
-                                  <w:rFonts w:asciiTheme="majorHAnsi" w:eastAsiaTheme="majorEastAsia" w:hAnsiTheme="majorHAnsi" w:cstheme="majorBidi"/>
-                                  <w:noProof/>
-                                  <w:color w:val="44546A" w:themeColor="text2"/>
-                                  <w:sz w:val="32"/>
-                                  <w:szCs w:val="32"/>
-                                </w:rPr>
-                                <w:t>[Document subtitle]</w:t>
-                              </w:r>
-                            </w:p>
-                          </w:sdtContent>
-                        </w:sdt>
-                      </w:txbxContent>
-                    </v:textbox>
-                    <w10:wrap type="square" anchorx="page" anchory="page"/>
-                  </v:shape>
-                </w:pict>
-              </mc:Fallback>
-            </mc:AlternateContent>
+            <w:t>ITC5</w:t>
+          </w:r>
+          <w:r>
+            <w:rPr>
+              <w:rFonts w:ascii="Times New Roman" w:eastAsia="Times New Roman" w:hAnsi="Times New Roman"/>
+              <w:b/>
+              <w:sz w:val="24"/>
+              <w:szCs w:val="24"/>
+            </w:rPr>
+            <w:t>15</w:t>
+          </w:r>
+          <w:r>
+            <w:rPr>
+              <w:rFonts w:ascii="Times New Roman" w:eastAsia="Times New Roman" w:hAnsi="Times New Roman"/>
+              <w:b/>
+              <w:sz w:val="24"/>
+              <w:szCs w:val="24"/>
+            </w:rPr>
+            <w:t>:</w:t>
+          </w:r>
+          <w:r>
+            <w:rPr>
+              <w:rFonts w:ascii="Times New Roman" w:eastAsia="Times New Roman" w:hAnsi="Times New Roman"/>
+              <w:b/>
+              <w:sz w:val="24"/>
+              <w:szCs w:val="24"/>
+            </w:rPr>
+            <w:t xml:space="preserve"> </w:t>
+          </w:r>
+          <w:r>
+            <w:rPr>
+              <w:rFonts w:ascii="Times New Roman" w:eastAsia="Times New Roman" w:hAnsi="Times New Roman"/>
+              <w:b/>
+              <w:sz w:val="24"/>
+              <w:szCs w:val="24"/>
+            </w:rPr>
+            <w:t>Professional Programming Practice</w:t>
+          </w:r>
+        </w:p>
+        <w:p>
+          <w:pPr>
+            <w:spacing w:after="240" w:line="240" w:lineRule="auto"/>
+            <w:jc w:val="center"/>
+            <w:rPr>
+              <w:rFonts w:ascii="Times New Roman" w:eastAsia="Times New Roman" w:hAnsi="Times New Roman"/>
+              <w:b/>
+              <w:sz w:val="24"/>
+              <w:szCs w:val="24"/>
+            </w:rPr>
+          </w:pPr>
+          <w:r>
+            <w:rPr>
+              <w:rFonts w:ascii="Times New Roman" w:eastAsia="Times New Roman" w:hAnsi="Times New Roman"/>
+              <w:b/>
+              <w:sz w:val="24"/>
+              <w:szCs w:val="24"/>
+            </w:rPr>
+            <w:t>Term 2, 2020</w:t>
+          </w:r>
+        </w:p>
+        <w:p>
+          <w:pPr>
+            <w:spacing w:after="240" w:line="240" w:lineRule="auto"/>
+            <w:jc w:val="center"/>
+            <w:rPr>
+              <w:rFonts w:ascii="Times New Roman" w:eastAsia="Times New Roman" w:hAnsi="Times New Roman"/>
+              <w:b/>
+              <w:sz w:val="24"/>
+              <w:szCs w:val="24"/>
+            </w:rPr>
+          </w:pPr>
+          <w:r>
+            <w:rPr>
+              <w:rFonts w:ascii="Times New Roman" w:eastAsia="Times New Roman" w:hAnsi="Times New Roman"/>
+              <w:b/>
+              <w:sz w:val="24"/>
+              <w:szCs w:val="24"/>
+            </w:rPr>
+            <w:t xml:space="preserve">Assessment </w:t>
+          </w:r>
+          <w:r>
+            <w:rPr>
+              <w:rFonts w:ascii="Times New Roman" w:eastAsia="Times New Roman" w:hAnsi="Times New Roman"/>
+              <w:b/>
+              <w:sz w:val="24"/>
+              <w:szCs w:val="24"/>
+            </w:rPr>
+            <w:t>4</w:t>
+          </w:r>
+          <w:r>
+            <w:rPr>
+              <w:rFonts w:ascii="Times New Roman" w:eastAsia="Times New Roman" w:hAnsi="Times New Roman"/>
+              <w:b/>
+              <w:sz w:val="24"/>
+              <w:szCs w:val="24"/>
+            </w:rPr>
+            <w:t xml:space="preserve"> – </w:t>
+          </w:r>
+          <w:r>
+            <w:rPr>
+              <w:rFonts w:ascii="Times New Roman" w:eastAsia="Times New Roman" w:hAnsi="Times New Roman"/>
+              <w:b/>
+              <w:sz w:val="24"/>
+              <w:szCs w:val="24"/>
+            </w:rPr>
+            <w:t>Debugging</w:t>
+          </w:r>
+          <w:r>
+            <w:rPr>
+              <w:rFonts w:ascii="Times New Roman" w:eastAsia="Times New Roman" w:hAnsi="Times New Roman"/>
+              <w:b/>
+              <w:sz w:val="24"/>
+              <w:szCs w:val="24"/>
+            </w:rPr>
+            <w:t xml:space="preserve"> : Replication</w:t>
+          </w:r>
+        </w:p>
+        <w:p>
+          <w:pPr>
+            <w:spacing w:after="240" w:line="240" w:lineRule="auto"/>
+            <w:jc w:val="center"/>
+            <w:rPr>
+              <w:rFonts w:ascii="Times New Roman" w:eastAsia="Times New Roman" w:hAnsi="Times New Roman"/>
+              <w:sz w:val="24"/>
+              <w:szCs w:val="24"/>
+            </w:rPr>
+          </w:pPr>
+          <w:r>
+            <w:rPr>
+              <w:rFonts w:ascii="Times New Roman" w:eastAsia="Times New Roman" w:hAnsi="Times New Roman"/>
+              <w:sz w:val="24"/>
+              <w:szCs w:val="24"/>
+            </w:rPr>
+            <w:t xml:space="preserve">Lecturer: </w:t>
+          </w:r>
+          <w:r>
+            <w:rPr>
+              <w:rFonts w:ascii="Times New Roman" w:eastAsia="Times New Roman" w:hAnsi="Times New Roman"/>
+              <w:sz w:val="24"/>
+              <w:szCs w:val="24"/>
+            </w:rPr>
+            <w:t>Recep Ulusoy</w:t>
+          </w:r>
+        </w:p>
+        <w:p>
+          <w:pPr>
+            <w:spacing w:after="240" w:line="240" w:lineRule="auto"/>
+            <w:jc w:val="both"/>
+            <w:rPr>
+              <w:rFonts w:ascii="Times New Roman" w:eastAsia="Times New Roman" w:hAnsi="Times New Roman"/>
+              <w:sz w:val="24"/>
+              <w:szCs w:val="24"/>
+            </w:rPr>
+          </w:pPr>
+        </w:p>
+        <w:p>
+          <w:pPr>
+            <w:spacing w:after="240" w:line="240" w:lineRule="auto"/>
+            <w:jc w:val="both"/>
+            <w:rPr>
+              <w:rFonts w:ascii="Times New Roman" w:eastAsia="Times New Roman" w:hAnsi="Times New Roman"/>
+              <w:sz w:val="24"/>
+              <w:szCs w:val="24"/>
+            </w:rPr>
+          </w:pPr>
+          <w:r>
+            <w:rPr>
+              <w:rFonts w:ascii="Times New Roman" w:eastAsia="Times New Roman" w:hAnsi="Times New Roman"/>
+              <w:sz w:val="24"/>
+              <w:szCs w:val="24"/>
+            </w:rPr>
+            <w:t>Prepared By:</w:t>
+          </w:r>
+        </w:p>
+        <w:p>
+          <w:pPr>
+            <w:jc w:val="both"/>
+            <w:rPr>
+              <w:rFonts w:ascii="Times New Roman" w:eastAsia="Times New Roman" w:hAnsi="Times New Roman"/>
+              <w:sz w:val="24"/>
+              <w:szCs w:val="24"/>
+            </w:rPr>
+          </w:pPr>
+          <w:r>
+            <w:rPr>
+              <w:rFonts w:ascii="Times New Roman" w:eastAsia="Times New Roman" w:hAnsi="Times New Roman"/>
+              <w:sz w:val="24"/>
+              <w:szCs w:val="24"/>
+            </w:rPr>
+            <w:t xml:space="preserve">Sonal </w:t>
+          </w:r>
+          <w:r>
+            <w:rPr>
+              <w:rFonts w:ascii="Times New Roman" w:eastAsia="Times New Roman" w:hAnsi="Times New Roman"/>
+              <w:sz w:val="24"/>
+              <w:szCs w:val="24"/>
+            </w:rPr>
+            <w:t xml:space="preserve">Keraliya </w:t>
+          </w:r>
+          <w:r>
+            <w:rPr>
+              <w:rFonts w:ascii="Times New Roman" w:eastAsia="Times New Roman" w:hAnsi="Times New Roman"/>
+              <w:sz w:val="24"/>
+              <w:szCs w:val="24"/>
+            </w:rPr>
+            <w:t>(11723650)</w:t>
+          </w:r>
+        </w:p>
+        <w:p>
+          <w:pPr>
+            <w:jc w:val="both"/>
+            <w:rPr>
+              <w:rFonts w:ascii="Times New Roman" w:eastAsia="Times New Roman" w:hAnsi="Times New Roman"/>
+              <w:sz w:val="24"/>
+              <w:szCs w:val="24"/>
+            </w:rPr>
+          </w:pPr>
+          <w:r>
+            <w:rPr>
+              <w:rFonts w:ascii="Times New Roman" w:eastAsia="Times New Roman" w:hAnsi="Times New Roman"/>
+              <w:sz w:val="24"/>
+              <w:szCs w:val="24"/>
+            </w:rPr>
+            <w:br w:type="page"/>
           </w:r>
         </w:p>
         <w:p>
@@ -920,9 +531,6 @@
               <w:lang w:val="en-US" w:eastAsia="en-US"/>
             </w:rPr>
           </w:pPr>
-          <w:r>
-            <w:br w:type="page"/>
-          </w:r>
         </w:p>
       </w:sdtContent>
     </w:sdt>
@@ -1095,7 +703,7 @@
                 <w:noProof/>
                 <w:webHidden/>
               </w:rPr>
-              <w:t>2</w:t>
+              <w:t>1</w:t>
             </w:r>
             <w:r>
               <w:rPr>
@@ -1165,7 +773,7 @@
                 <w:noProof/>
                 <w:webHidden/>
               </w:rPr>
-              <w:t>2</w:t>
+              <w:t>1</w:t>
             </w:r>
             <w:r>
               <w:rPr>
@@ -1235,7 +843,7 @@
                 <w:noProof/>
                 <w:webHidden/>
               </w:rPr>
-              <w:t>2</w:t>
+              <w:t>1</w:t>
             </w:r>
             <w:r>
               <w:rPr>
@@ -1305,7 +913,7 @@
                 <w:noProof/>
                 <w:webHidden/>
               </w:rPr>
-              <w:t>2</w:t>
+              <w:t>1</w:t>
             </w:r>
             <w:r>
               <w:rPr>
@@ -1375,7 +983,7 @@
                 <w:noProof/>
                 <w:webHidden/>
               </w:rPr>
-              <w:t>2</w:t>
+              <w:t>1</w:t>
             </w:r>
             <w:r>
               <w:rPr>
@@ -1445,7 +1053,7 @@
                 <w:noProof/>
                 <w:webHidden/>
               </w:rPr>
-              <w:t>3</w:t>
+              <w:t>1</w:t>
             </w:r>
             <w:r>
               <w:rPr>
@@ -1515,7 +1123,7 @@
                 <w:noProof/>
                 <w:webHidden/>
               </w:rPr>
-              <w:t>3</w:t>
+              <w:t>1</w:t>
             </w:r>
             <w:r>
               <w:rPr>
@@ -1585,7 +1193,7 @@
                 <w:noProof/>
                 <w:webHidden/>
               </w:rPr>
-              <w:t>3</w:t>
+              <w:t>1</w:t>
             </w:r>
             <w:r>
               <w:rPr>
@@ -1655,7 +1263,7 @@
                 <w:noProof/>
                 <w:webHidden/>
               </w:rPr>
-              <w:t>3</w:t>
+              <w:t>1</w:t>
             </w:r>
             <w:r>
               <w:rPr>
@@ -1725,7 +1333,7 @@
                 <w:noProof/>
                 <w:webHidden/>
               </w:rPr>
-              <w:t>3</w:t>
+              <w:t>1</w:t>
             </w:r>
             <w:r>
               <w:rPr>
@@ -1795,7 +1403,7 @@
                 <w:noProof/>
                 <w:webHidden/>
               </w:rPr>
-              <w:t>3</w:t>
+              <w:t>1</w:t>
             </w:r>
             <w:r>
               <w:rPr>
@@ -1865,7 +1473,7 @@
                 <w:noProof/>
                 <w:webHidden/>
               </w:rPr>
-              <w:t>4</w:t>
+              <w:t>1</w:t>
             </w:r>
             <w:r>
               <w:rPr>
@@ -1935,7 +1543,7 @@
                 <w:noProof/>
                 <w:webHidden/>
               </w:rPr>
-              <w:t>4</w:t>
+              <w:t>1</w:t>
             </w:r>
             <w:r>
               <w:rPr>
@@ -2005,7 +1613,7 @@
                 <w:noProof/>
                 <w:webHidden/>
               </w:rPr>
-              <w:t>4</w:t>
+              <w:t>1</w:t>
             </w:r>
             <w:r>
               <w:rPr>
@@ -2075,7 +1683,7 @@
                 <w:noProof/>
                 <w:webHidden/>
               </w:rPr>
-              <w:t>4</w:t>
+              <w:t>1</w:t>
             </w:r>
             <w:r>
               <w:rPr>
@@ -2145,7 +1753,7 @@
                 <w:noProof/>
                 <w:webHidden/>
               </w:rPr>
-              <w:t>4</w:t>
+              <w:t>1</w:t>
             </w:r>
             <w:r>
               <w:rPr>
@@ -2215,7 +1823,7 @@
                 <w:noProof/>
                 <w:webHidden/>
               </w:rPr>
-              <w:t>4</w:t>
+              <w:t>1</w:t>
             </w:r>
             <w:r>
               <w:rPr>
@@ -2285,7 +1893,7 @@
                 <w:noProof/>
                 <w:webHidden/>
               </w:rPr>
-              <w:t>5</w:t>
+              <w:t>1</w:t>
             </w:r>
             <w:r>
               <w:rPr>
@@ -2355,7 +1963,7 @@
                 <w:noProof/>
                 <w:webHidden/>
               </w:rPr>
-              <w:t>5</w:t>
+              <w:t>1</w:t>
             </w:r>
             <w:r>
               <w:rPr>
@@ -2423,7 +2031,7 @@
                 <w:noProof/>
                 <w:webHidden/>
               </w:rPr>
-              <w:t>6</w:t>
+              <w:t>1</w:t>
             </w:r>
             <w:r>
               <w:rPr>
@@ -2448,9 +2056,27 @@
     </w:sdt>
     <w:p>
       <w:pPr>
+        <w:spacing w:after="160" w:line="259" w:lineRule="auto"/>
+        <w:rPr>
+          <w:rFonts w:asciiTheme="majorHAnsi" w:eastAsiaTheme="majorEastAsia" w:hAnsiTheme="majorHAnsi" w:cstheme="majorBidi"/>
+          <w:bCs/>
+          <w:color w:val="4472C4" w:themeColor="accent1"/>
+          <w:sz w:val="26"/>
+          <w:szCs w:val="26"/>
+        </w:rPr>
+      </w:pPr>
+      <w:bookmarkStart w:id="1" w:name="_Toc53748234"/>
+      <w:r>
+        <w:rPr>
+          <w:b/>
+        </w:rPr>
+        <w:br w:type="page"/>
+      </w:r>
+    </w:p>
+    <w:p>
+      <w:pPr>
         <w:pStyle w:val="Heading2"/>
       </w:pPr>
-      <w:bookmarkStart w:id="1" w:name="_Toc53748234"/>
       <w:r>
         <w:rPr>
           <w:b w:val="0"/>
@@ -6884,6 +6510,29 @@
       <w:szCs w:val="24"/>
     </w:rPr>
   </w:style>
+  <w:style w:type="paragraph" w:styleId="Heading4">
+    <w:name w:val="heading 4"/>
+    <w:basedOn w:val="Normal"/>
+    <w:next w:val="Normal"/>
+    <w:link w:val="Heading4Char"/>
+    <w:uiPriority w:val="9"/>
+    <w:semiHidden/>
+    <w:unhideWhenUsed/>
+    <w:qFormat/>
+    <w:rsid w:val="009414F5"/>
+    <w:pPr>
+      <w:keepNext/>
+      <w:keepLines/>
+      <w:spacing w:before="40" w:after="0"/>
+      <w:outlineLvl w:val="3"/>
+    </w:pPr>
+    <w:rPr>
+      <w:rFonts w:asciiTheme="majorHAnsi" w:eastAsiaTheme="majorEastAsia" w:hAnsiTheme="majorHAnsi" w:cstheme="majorBidi"/>
+      <w:i/>
+      <w:iCs/>
+      <w:color w:val="2F5496" w:themeColor="accent1" w:themeShade="BF"/>
+    </w:rPr>
+  </w:style>
   <w:style w:type="character" w:default="1" w:styleId="DefaultParagraphFont">
     <w:name w:val="Default Paragraph Font"/>
     <w:uiPriority w:val="1"/>
@@ -7233,6 +6882,21 @@
       <w:lang w:val="en-US"/>
     </w:rPr>
   </w:style>
+  <w:style w:type="character" w:customStyle="1" w:styleId="Heading4Char">
+    <w:name w:val="Heading 4 Char"/>
+    <w:basedOn w:val="DefaultParagraphFont"/>
+    <w:link w:val="Heading4"/>
+    <w:uiPriority w:val="9"/>
+    <w:semiHidden/>
+    <w:rsid w:val="009414F5"/>
+    <w:rPr>
+      <w:rFonts w:asciiTheme="majorHAnsi" w:eastAsiaTheme="majorEastAsia" w:hAnsiTheme="majorHAnsi" w:cstheme="majorBidi"/>
+      <w:i/>
+      <w:iCs/>
+      <w:color w:val="2F5496" w:themeColor="accent1" w:themeShade="BF"/>
+      <w:lang w:eastAsia="zh-CN"/>
+    </w:rPr>
+  </w:style>
 </w:styles>
 </file>
 

</xml_diff>